<commit_message>
J'ai fais mes commentaires
</commit_message>
<xml_diff>
--- a/Rapport de projet.docx
+++ b/Rapport de projet.docx
@@ -4,7 +4,7 @@
   <w:body>
     <w:p>
       <w:pPr>
-        <w:pStyle w:val="Title"/>
+        <w:pStyle w:val="Titre"/>
       </w:pPr>
     </w:p>
     <w:p/>
@@ -14,29 +14,20 @@
     <w:p/>
     <w:p>
       <w:pPr>
-        <w:pStyle w:val="Title"/>
-      </w:pPr>
-      <w:r>
-        <w:t>Rapport de projet d’Ingénierie</w:t>
-      </w:r>
-      <w:r>
-        <w:t xml:space="preserve"> </w:t>
-      </w:r>
-      <w:r>
-        <w:t>L</w:t>
-      </w:r>
-      <w:r>
-        <w:t>inguistique</w:t>
-      </w:r>
-    </w:p>
-    <w:p>
-      <w:pPr>
-        <w:pStyle w:val="Subtitle"/>
-      </w:pPr>
-    </w:p>
-    <w:p>
-      <w:pPr>
-        <w:pStyle w:val="Subtitle"/>
+        <w:pStyle w:val="Titre"/>
+      </w:pPr>
+      <w:r>
+        <w:t>Rapport de projet d’Ingénierie Linguistique</w:t>
+      </w:r>
+    </w:p>
+    <w:p>
+      <w:pPr>
+        <w:pStyle w:val="Sous-titre"/>
+      </w:pPr>
+    </w:p>
+    <w:p>
+      <w:pPr>
+        <w:pStyle w:val="Sous-titre"/>
       </w:pPr>
       <w:r>
         <w:t xml:space="preserve">Aurélien HERBIN, Morgane PAILLER, Nicolas PETITJEAN, </w:t>
@@ -44,7 +35,7 @@
     </w:p>
     <w:p>
       <w:pPr>
-        <w:pStyle w:val="Subtitle"/>
+        <w:pStyle w:val="Sous-titre"/>
       </w:pPr>
       <w:r>
         <w:t>Laure POINT, Camille Rémi</w:t>
@@ -63,6 +54,13 @@
     </w:p>
     <w:sdt>
       <w:sdtPr>
+        <w:rPr>
+          <w:rFonts w:asciiTheme="minorHAnsi" w:eastAsiaTheme="minorEastAsia" w:hAnsiTheme="minorHAnsi" w:cstheme="minorBidi"/>
+          <w:color w:val="auto"/>
+          <w:sz w:val="22"/>
+          <w:szCs w:val="22"/>
+          <w:lang w:val="fr-FR" w:eastAsia="ja-JP"/>
+        </w:rPr>
         <w:id w:val="549346015"/>
         <w:docPartObj>
           <w:docPartGallery w:val="Table of Contents"/>
@@ -71,30 +69,23 @@
       </w:sdtPr>
       <w:sdtEndPr>
         <w:rPr>
-          <w:rFonts w:asciiTheme="minorHAnsi" w:eastAsiaTheme="minorEastAsia" w:hAnsiTheme="minorHAnsi" w:cstheme="minorBidi"/>
           <w:b/>
           <w:bCs/>
           <w:noProof/>
-          <w:color w:val="auto"/>
-          <w:sz w:val="22"/>
-          <w:szCs w:val="22"/>
-          <w:lang w:val="fr-FR" w:eastAsia="ja-JP"/>
         </w:rPr>
       </w:sdtEndPr>
       <w:sdtContent>
         <w:p>
           <w:pPr>
-            <w:pStyle w:val="TOCHeading"/>
+            <w:pStyle w:val="En-ttedetabledesmatires"/>
           </w:pPr>
           <w:r>
             <w:t>Contents</w:t>
           </w:r>
-          <w:bookmarkStart w:id="0" w:name="_GoBack"/>
-          <w:bookmarkEnd w:id="0"/>
         </w:p>
         <w:p>
           <w:pPr>
-            <w:pStyle w:val="TOC1"/>
+            <w:pStyle w:val="TM1"/>
             <w:tabs>
               <w:tab w:val="left" w:pos="660"/>
               <w:tab w:val="right" w:leader="dot" w:pos="9062"/>
@@ -117,7 +108,7 @@
           <w:hyperlink w:anchor="_Toc36389693" w:history="1">
             <w:r>
               <w:rPr>
-                <w:rStyle w:val="Hyperlink"/>
+                <w:rStyle w:val="Lienhypertexte"/>
                 <w:noProof/>
               </w:rPr>
               <w:t>II.</w:t>
@@ -132,7 +123,7 @@
             </w:r>
             <w:r>
               <w:rPr>
-                <w:rStyle w:val="Hyperlink"/>
+                <w:rStyle w:val="Lienhypertexte"/>
                 <w:noProof/>
               </w:rPr>
               <w:t>Introduction</w:t>
@@ -189,7 +180,7 @@
         </w:p>
         <w:p>
           <w:pPr>
-            <w:pStyle w:val="TOC1"/>
+            <w:pStyle w:val="TM1"/>
             <w:tabs>
               <w:tab w:val="left" w:pos="660"/>
               <w:tab w:val="right" w:leader="dot" w:pos="9062"/>
@@ -203,7 +194,7 @@
           <w:hyperlink w:anchor="_Toc36389694" w:history="1">
             <w:r>
               <w:rPr>
-                <w:rStyle w:val="Hyperlink"/>
+                <w:rStyle w:val="Lienhypertexte"/>
                 <w:noProof/>
               </w:rPr>
               <w:t>III.</w:t>
@@ -218,7 +209,7 @@
             </w:r>
             <w:r>
               <w:rPr>
-                <w:rStyle w:val="Hyperlink"/>
+                <w:rStyle w:val="Lienhypertexte"/>
                 <w:noProof/>
               </w:rPr>
               <w:t>Extraction XML</w:t>
@@ -275,7 +266,7 @@
         </w:p>
         <w:p>
           <w:pPr>
-            <w:pStyle w:val="TOC2"/>
+            <w:pStyle w:val="TM2"/>
             <w:tabs>
               <w:tab w:val="left" w:pos="880"/>
               <w:tab w:val="right" w:leader="dot" w:pos="9062"/>
@@ -289,7 +280,7 @@
           <w:hyperlink w:anchor="_Toc36389695" w:history="1">
             <w:r>
               <w:rPr>
-                <w:rStyle w:val="Hyperlink"/>
+                <w:rStyle w:val="Lienhypertexte"/>
                 <w:noProof/>
               </w:rPr>
               <w:t>1.</w:t>
@@ -304,7 +295,7 @@
             </w:r>
             <w:r>
               <w:rPr>
-                <w:rStyle w:val="Hyperlink"/>
+                <w:rStyle w:val="Lienhypertexte"/>
                 <w:noProof/>
               </w:rPr>
               <w:t>Présentation du langage XML</w:t>
@@ -361,7 +352,7 @@
         </w:p>
         <w:p>
           <w:pPr>
-            <w:pStyle w:val="TOC2"/>
+            <w:pStyle w:val="TM2"/>
             <w:tabs>
               <w:tab w:val="left" w:pos="880"/>
               <w:tab w:val="right" w:leader="dot" w:pos="9062"/>
@@ -375,7 +366,7 @@
           <w:hyperlink w:anchor="_Toc36389696" w:history="1">
             <w:r>
               <w:rPr>
-                <w:rStyle w:val="Hyperlink"/>
+                <w:rStyle w:val="Lienhypertexte"/>
                 <w:noProof/>
               </w:rPr>
               <w:t>2.</w:t>
@@ -390,7 +381,7 @@
             </w:r>
             <w:r>
               <w:rPr>
-                <w:rStyle w:val="Hyperlink"/>
+                <w:rStyle w:val="Lienhypertexte"/>
                 <w:noProof/>
               </w:rPr>
               <w:t>Extraction des données du fichier XML</w:t>
@@ -447,7 +438,7 @@
         </w:p>
         <w:p>
           <w:pPr>
-            <w:pStyle w:val="TOC1"/>
+            <w:pStyle w:val="TM1"/>
             <w:tabs>
               <w:tab w:val="left" w:pos="660"/>
               <w:tab w:val="right" w:leader="dot" w:pos="9062"/>
@@ -461,7 +452,7 @@
           <w:hyperlink w:anchor="_Toc36389697" w:history="1">
             <w:r>
               <w:rPr>
-                <w:rStyle w:val="Hyperlink"/>
+                <w:rStyle w:val="Lienhypertexte"/>
                 <w:noProof/>
               </w:rPr>
               <w:t>IV.</w:t>
@@ -476,7 +467,7 @@
             </w:r>
             <w:r>
               <w:rPr>
-                <w:rStyle w:val="Hyperlink"/>
+                <w:rStyle w:val="Lienhypertexte"/>
                 <w:noProof/>
               </w:rPr>
               <w:t>Traitement des données</w:t>
@@ -533,7 +524,7 @@
         </w:p>
         <w:p>
           <w:pPr>
-            <w:pStyle w:val="TOC2"/>
+            <w:pStyle w:val="TM2"/>
             <w:tabs>
               <w:tab w:val="left" w:pos="880"/>
               <w:tab w:val="right" w:leader="dot" w:pos="9062"/>
@@ -547,7 +538,7 @@
           <w:hyperlink w:anchor="_Toc36389698" w:history="1">
             <w:r>
               <w:rPr>
-                <w:rStyle w:val="Hyperlink"/>
+                <w:rStyle w:val="Lienhypertexte"/>
                 <w:noProof/>
               </w:rPr>
               <w:t>1.</w:t>
@@ -562,7 +553,7 @@
             </w:r>
             <w:r>
               <w:rPr>
-                <w:rStyle w:val="Hyperlink"/>
+                <w:rStyle w:val="Lienhypertexte"/>
                 <w:noProof/>
               </w:rPr>
               <w:t>Recherche de règles générales</w:t>
@@ -619,7 +610,7 @@
         </w:p>
         <w:p>
           <w:pPr>
-            <w:pStyle w:val="TOC2"/>
+            <w:pStyle w:val="TM2"/>
             <w:tabs>
               <w:tab w:val="left" w:pos="880"/>
               <w:tab w:val="right" w:leader="dot" w:pos="9062"/>
@@ -633,7 +624,7 @@
           <w:hyperlink w:anchor="_Toc36389699" w:history="1">
             <w:r>
               <w:rPr>
-                <w:rStyle w:val="Hyperlink"/>
+                <w:rStyle w:val="Lienhypertexte"/>
                 <w:noProof/>
               </w:rPr>
               <w:t>2.</w:t>
@@ -648,7 +639,7 @@
             </w:r>
             <w:r>
               <w:rPr>
-                <w:rStyle w:val="Hyperlink"/>
+                <w:rStyle w:val="Lienhypertexte"/>
                 <w:noProof/>
               </w:rPr>
               <w:t>Implémentations des règles en python</w:t>
@@ -728,13 +719,14 @@
     </w:p>
     <w:p>
       <w:pPr>
-        <w:pStyle w:val="Heading1"/>
-      </w:pPr>
-      <w:bookmarkStart w:id="1" w:name="_Toc36389693"/>
-      <w:r>
+        <w:pStyle w:val="Titre1"/>
+      </w:pPr>
+      <w:bookmarkStart w:id="0" w:name="_Toc36389693"/>
+      <w:r>
+        <w:lastRenderedPageBreak/>
         <w:t>Introduction</w:t>
       </w:r>
-      <w:bookmarkEnd w:id="1"/>
+      <w:bookmarkEnd w:id="0"/>
     </w:p>
     <w:p/>
     <w:p>
@@ -775,28 +767,28 @@
     <w:p/>
     <w:p>
       <w:pPr>
-        <w:pStyle w:val="Heading1"/>
-      </w:pPr>
-      <w:bookmarkStart w:id="2" w:name="_Toc36389694"/>
+        <w:pStyle w:val="Titre1"/>
+      </w:pPr>
+      <w:bookmarkStart w:id="1" w:name="_Toc36389694"/>
       <w:r>
         <w:t>Extraction XML</w:t>
       </w:r>
-      <w:bookmarkEnd w:id="2"/>
+      <w:bookmarkEnd w:id="1"/>
     </w:p>
     <w:p/>
     <w:p>
       <w:pPr>
-        <w:pStyle w:val="Heading2"/>
+        <w:pStyle w:val="Titre2"/>
         <w:numPr>
           <w:ilvl w:val="0"/>
           <w:numId w:val="2"/>
         </w:numPr>
       </w:pPr>
-      <w:bookmarkStart w:id="3" w:name="_Toc36389695"/>
+      <w:bookmarkStart w:id="2" w:name="_Toc36389695"/>
       <w:r>
         <w:t>Présentation du langage XML</w:t>
       </w:r>
-      <w:bookmarkEnd w:id="3"/>
+      <w:bookmarkEnd w:id="2"/>
     </w:p>
     <w:p/>
     <w:p>
@@ -911,17 +903,17 @@
     <w:p/>
     <w:p>
       <w:pPr>
-        <w:pStyle w:val="Heading2"/>
+        <w:pStyle w:val="Titre2"/>
         <w:numPr>
           <w:ilvl w:val="0"/>
           <w:numId w:val="2"/>
         </w:numPr>
       </w:pPr>
-      <w:bookmarkStart w:id="4" w:name="_Toc36389696"/>
+      <w:bookmarkStart w:id="3" w:name="_Toc36389696"/>
       <w:r>
         <w:t>Extraction des données du fichier XML</w:t>
       </w:r>
-      <w:bookmarkEnd w:id="4"/>
+      <w:bookmarkEnd w:id="3"/>
     </w:p>
     <w:p/>
     <w:p>
@@ -980,47 +972,27 @@
     </w:p>
     <w:p>
       <w:pPr>
-        <w:pStyle w:val="Caption"/>
-      </w:pPr>
-      <w:r>
-        <w:fldChar w:fldCharType="begin"/>
-      </w:r>
-      <w:r>
-        <w:instrText xml:space="preserve"> STYLEREF 1 \s </w:instrText>
-      </w:r>
-      <w:r>
-        <w:fldChar w:fldCharType="separate"/>
-      </w:r>
-      <w:r>
-        <w:rPr>
-          <w:noProof/>
-        </w:rPr>
-        <w:t>III</w:t>
-      </w:r>
-      <w:r>
-        <w:fldChar w:fldCharType="end"/>
-      </w:r>
+        <w:pStyle w:val="Lgende"/>
+      </w:pPr>
+      <w:fldSimple w:instr=" STYLEREF 1 \s ">
+        <w:r>
+          <w:rPr>
+            <w:noProof/>
+          </w:rPr>
+          <w:t>III</w:t>
+        </w:r>
+      </w:fldSimple>
       <w:r>
         <w:noBreakHyphen/>
       </w:r>
-      <w:r>
-        <w:fldChar w:fldCharType="begin"/>
-      </w:r>
-      <w:r>
-        <w:instrText xml:space="preserve"> SEQ Figure \* ARABIC \s 1 </w:instrText>
-      </w:r>
-      <w:r>
-        <w:fldChar w:fldCharType="separate"/>
-      </w:r>
-      <w:r>
-        <w:rPr>
-          <w:noProof/>
-        </w:rPr>
-        <w:t>1</w:t>
-      </w:r>
-      <w:r>
-        <w:fldChar w:fldCharType="end"/>
-      </w:r>
+      <w:fldSimple w:instr=" SEQ Figure \* ARABIC \s 1 ">
+        <w:r>
+          <w:rPr>
+            <w:noProof/>
+          </w:rPr>
+          <w:t>1</w:t>
+        </w:r>
+      </w:fldSimple>
       <w:r>
         <w:t xml:space="preserve"> fonction qui permet de récupérer le texte des balises XML</w:t>
       </w:r>
@@ -1172,28 +1144,28 @@
     <w:p/>
     <w:p>
       <w:pPr>
-        <w:pStyle w:val="Heading1"/>
-      </w:pPr>
-      <w:bookmarkStart w:id="5" w:name="_Toc36389697"/>
+        <w:pStyle w:val="Titre1"/>
+      </w:pPr>
+      <w:bookmarkStart w:id="4" w:name="_Toc36389697"/>
       <w:r>
         <w:t>Traitement des données</w:t>
       </w:r>
-      <w:bookmarkEnd w:id="5"/>
+      <w:bookmarkEnd w:id="4"/>
     </w:p>
     <w:p/>
     <w:p>
       <w:pPr>
-        <w:pStyle w:val="Heading2"/>
+        <w:pStyle w:val="Titre2"/>
         <w:numPr>
           <w:ilvl w:val="0"/>
           <w:numId w:val="3"/>
         </w:numPr>
       </w:pPr>
-      <w:bookmarkStart w:id="6" w:name="_Toc36389698"/>
+      <w:bookmarkStart w:id="5" w:name="_Toc36389698"/>
       <w:r>
         <w:t>Recherche de règles générales</w:t>
       </w:r>
-      <w:bookmarkEnd w:id="6"/>
+      <w:bookmarkEnd w:id="5"/>
     </w:p>
     <w:p/>
     <w:p>
@@ -1291,6 +1263,7 @@
     </w:p>
     <w:p>
       <w:r>
+        <w:lastRenderedPageBreak/>
         <w:tab/>
       </w:r>
       <w:r>
@@ -1316,14 +1289,7 @@
           <w:i/>
           <w:iCs/>
         </w:rPr>
-        <w:t>,</w:t>
-      </w:r>
-      <w:r>
-        <w:rPr>
-          <w:i/>
-          <w:iCs/>
-        </w:rPr>
-        <w:t xml:space="preserve"> </w:t>
+        <w:t xml:space="preserve">, </w:t>
       </w:r>
       <w:proofErr w:type="spellStart"/>
       <w:r>
@@ -1339,14 +1305,7 @@
           <w:i/>
           <w:iCs/>
         </w:rPr>
-        <w:t>,</w:t>
-      </w:r>
-      <w:r>
-        <w:rPr>
-          <w:i/>
-          <w:iCs/>
-        </w:rPr>
-        <w:t xml:space="preserve"> </w:t>
+        <w:t xml:space="preserve">, </w:t>
       </w:r>
       <w:proofErr w:type="spellStart"/>
       <w:r>
@@ -1420,7 +1379,15 @@
         </w:rPr>
       </w:pPr>
       <w:r>
-        <w:t xml:space="preserve">- Apres un </w:t>
+        <w:t xml:space="preserve">- </w:t>
+      </w:r>
+      <w:proofErr w:type="spellStart"/>
+      <w:r>
+        <w:t>Apres</w:t>
+      </w:r>
+      <w:proofErr w:type="spellEnd"/>
+      <w:r>
+        <w:t xml:space="preserve"> un </w:t>
       </w:r>
       <w:proofErr w:type="spellStart"/>
       <w:r>
@@ -1701,24 +1668,425 @@
     </w:p>
     <w:p>
       <w:pPr>
-        <w:pStyle w:val="Heading2"/>
+        <w:pStyle w:val="Titre2"/>
         <w:numPr>
           <w:ilvl w:val="0"/>
           <w:numId w:val="3"/>
         </w:numPr>
       </w:pPr>
-      <w:bookmarkStart w:id="7" w:name="_Toc36389699"/>
+      <w:bookmarkStart w:id="6" w:name="_Toc36389699"/>
       <w:r>
         <w:t>Implémentations des règles en python</w:t>
       </w:r>
+      <w:bookmarkEnd w:id="6"/>
+    </w:p>
+    <w:p>
+      <w:pPr>
+        <w:rPr>
+          <w:rFonts w:cstheme="minorHAnsi"/>
+        </w:rPr>
+      </w:pPr>
+    </w:p>
+    <w:p>
+      <w:pPr>
+        <w:ind w:firstLine="0"/>
+        <w:rPr>
+          <w:rFonts w:cstheme="minorHAnsi"/>
+        </w:rPr>
+      </w:pPr>
+      <w:r>
+        <w:rPr>
+          <w:rFonts w:cstheme="minorHAnsi"/>
+        </w:rPr>
+        <w:t>Aurélien :</w:t>
+      </w:r>
+    </w:p>
+    <w:p>
+      <w:pPr>
+        <w:ind w:firstLine="0"/>
+        <w:rPr>
+          <w:rFonts w:cstheme="minorHAnsi"/>
+        </w:rPr>
+      </w:pPr>
+      <w:r>
+        <w:rPr>
+          <w:rFonts w:cstheme="minorHAnsi"/>
+        </w:rPr>
+        <w:t>Le but du programme est de reconnaître avant tout, les personnes qui ont été tué par le tueur : isoler seulement les noms propres ne suffit pas car certains peuvent ne pas être des victimes ou être des noms de bâtiments. C’est pourquoi, il faut commencer à partir des mots (noms communs et verbes) en relation avec le meurtre. On les mettra dans une liste (dans le programme, il est nommé « </w:t>
+      </w:r>
+      <w:proofErr w:type="spellStart"/>
+      <w:r>
+        <w:rPr>
+          <w:rFonts w:cstheme="minorHAnsi"/>
+        </w:rPr>
+        <w:t>kill</w:t>
+      </w:r>
+      <w:proofErr w:type="spellEnd"/>
+      <w:r>
+        <w:rPr>
+          <w:rFonts w:cstheme="minorHAnsi"/>
+        </w:rPr>
+        <w:t> »).</w:t>
+      </w:r>
+    </w:p>
+    <w:p>
+      <w:pPr>
+        <w:ind w:firstLine="0"/>
+        <w:rPr>
+          <w:rFonts w:cstheme="minorHAnsi"/>
+        </w:rPr>
+      </w:pPr>
+      <w:r>
+        <w:rPr>
+          <w:rFonts w:cstheme="minorHAnsi"/>
+        </w:rPr>
+        <w:t>On constate alors qu’il peut y en avoir beaucoup : avec un seul mot, on peut partir sur d’autres par « dérivations » (en ajoutant un suffixe par exemple) ; ce mot est nommé un lexème. Par exemple, avec le mot « </w:t>
+      </w:r>
+      <w:proofErr w:type="spellStart"/>
+      <w:r>
+        <w:rPr>
+          <w:rFonts w:cstheme="minorHAnsi"/>
+        </w:rPr>
+        <w:t>kill</w:t>
+      </w:r>
+      <w:proofErr w:type="spellEnd"/>
+      <w:r>
+        <w:rPr>
+          <w:rFonts w:cstheme="minorHAnsi"/>
+        </w:rPr>
+        <w:t> », on peut obtenir « </w:t>
+      </w:r>
+      <w:proofErr w:type="spellStart"/>
+      <w:r>
+        <w:rPr>
+          <w:rFonts w:cstheme="minorHAnsi"/>
+        </w:rPr>
+        <w:t>killing</w:t>
+      </w:r>
+      <w:proofErr w:type="spellEnd"/>
+      <w:r>
+        <w:rPr>
+          <w:rFonts w:cstheme="minorHAnsi"/>
+        </w:rPr>
+        <w:t> », « </w:t>
+      </w:r>
+      <w:proofErr w:type="spellStart"/>
+      <w:r>
+        <w:rPr>
+          <w:rFonts w:cstheme="minorHAnsi"/>
+        </w:rPr>
+        <w:t>killing</w:t>
+      </w:r>
+      <w:proofErr w:type="spellEnd"/>
+      <w:r>
+        <w:rPr>
+          <w:rFonts w:cstheme="minorHAnsi"/>
+        </w:rPr>
+        <w:t xml:space="preserve"> », « killer », </w:t>
+      </w:r>
+      <w:r>
+        <w:rPr>
+          <w:rFonts w:cstheme="minorHAnsi"/>
+        </w:rPr>
+        <w:t>« </w:t>
+      </w:r>
+      <w:proofErr w:type="spellStart"/>
+      <w:r>
+        <w:rPr>
+          <w:rFonts w:cstheme="minorHAnsi"/>
+        </w:rPr>
+        <w:t>killed</w:t>
+      </w:r>
+      <w:proofErr w:type="spellEnd"/>
+      <w:r>
+        <w:rPr>
+          <w:rFonts w:cstheme="minorHAnsi"/>
+        </w:rPr>
+        <w:t xml:space="preserve"> », </w:t>
+      </w:r>
+      <w:r>
+        <w:rPr>
+          <w:rFonts w:cstheme="minorHAnsi"/>
+        </w:rPr>
+        <w:t>etc. À noter que si le lexème peut être un verbe, on peut le dériver pour en faire un nom commun.</w:t>
+      </w:r>
+    </w:p>
+    <w:p>
+      <w:pPr>
+        <w:ind w:firstLine="0"/>
+        <w:rPr>
+          <w:rFonts w:cstheme="minorHAnsi"/>
+        </w:rPr>
+      </w:pPr>
+      <w:r>
+        <w:rPr>
+          <w:rFonts w:cstheme="minorHAnsi"/>
+        </w:rPr>
+        <w:t>Afin de réduire efficacement la liste des mots en relation avec le meurtre, on y met seulement des mots basiques : lorsqu’on analyse le texte, on « réduit » si possible chaque mot lu en leur lexème (en supprimant les suffixes par exemple).</w:t>
+      </w:r>
+    </w:p>
+    <w:p>
+      <w:pPr>
+        <w:ind w:firstLine="0"/>
+        <w:rPr>
+          <w:rFonts w:cstheme="minorHAnsi"/>
+        </w:rPr>
+      </w:pPr>
+      <w:r>
+        <w:rPr>
+          <w:rFonts w:cstheme="minorHAnsi"/>
+        </w:rPr>
+        <w:t>On remarque aussi que ce soit le lexème ou ses dérivations, ces derniers suivent les règles citées précédemment. De ce fait, se contenter des lexèmes simplifient le programme tout en gardent une certaine qualité de lecture.</w:t>
+      </w:r>
+    </w:p>
+    <w:p>
+      <w:pPr>
+        <w:ind w:firstLine="0"/>
+        <w:rPr>
+          <w:rFonts w:cstheme="minorHAnsi"/>
+        </w:rPr>
+      </w:pPr>
+    </w:p>
+    <w:p>
+      <w:pPr>
+        <w:ind w:firstLine="0"/>
+        <w:rPr>
+          <w:rFonts w:cstheme="minorHAnsi"/>
+        </w:rPr>
+      </w:pPr>
+      <w:r>
+        <w:rPr>
+          <w:rFonts w:cstheme="minorHAnsi"/>
+        </w:rPr>
+        <w:t>De l’autre côté, il faut évidemment reconnaître les noms propres, mais aussi les regrouper : en rapport avec une des règles d’implémentation, après un mot en relation avec le meurtre, le mot « </w:t>
+      </w:r>
+      <w:proofErr w:type="spellStart"/>
+      <w:r>
+        <w:rPr>
+          <w:rFonts w:cstheme="minorHAnsi"/>
+        </w:rPr>
+        <w:t>them</w:t>
+      </w:r>
+      <w:proofErr w:type="spellEnd"/>
+      <w:r>
+        <w:rPr>
+          <w:rFonts w:cstheme="minorHAnsi"/>
+        </w:rPr>
+        <w:t xml:space="preserve"> » se rapport à plus d’une personne. </w:t>
+      </w:r>
+    </w:p>
+    <w:p>
+      <w:pPr>
+        <w:ind w:firstLine="0"/>
+        <w:rPr>
+          <w:rFonts w:cstheme="minorHAnsi"/>
+        </w:rPr>
+      </w:pPr>
+      <w:r>
+        <w:rPr>
+          <w:rFonts w:cstheme="minorHAnsi"/>
+        </w:rPr>
+        <w:lastRenderedPageBreak/>
+        <w:t>Or, si avec « </w:t>
+      </w:r>
+      <w:proofErr w:type="spellStart"/>
+      <w:r>
+        <w:rPr>
+          <w:rFonts w:cstheme="minorHAnsi"/>
+        </w:rPr>
+        <w:t>him</w:t>
+      </w:r>
+      <w:proofErr w:type="spellEnd"/>
+      <w:r>
+        <w:rPr>
+          <w:rFonts w:cstheme="minorHAnsi"/>
+        </w:rPr>
+        <w:t> » ou « </w:t>
+      </w:r>
+      <w:proofErr w:type="spellStart"/>
+      <w:r>
+        <w:rPr>
+          <w:rFonts w:cstheme="minorHAnsi"/>
+        </w:rPr>
+        <w:t>her</w:t>
+      </w:r>
+      <w:proofErr w:type="spellEnd"/>
+      <w:r>
+        <w:rPr>
+          <w:rFonts w:cstheme="minorHAnsi"/>
+        </w:rPr>
+        <w:t> », il suffit de se rapporter au dernier nom propre enregistré, pour « </w:t>
+      </w:r>
+      <w:proofErr w:type="spellStart"/>
+      <w:r>
+        <w:rPr>
+          <w:rFonts w:cstheme="minorHAnsi"/>
+        </w:rPr>
+        <w:t>them</w:t>
+      </w:r>
+      <w:proofErr w:type="spellEnd"/>
+      <w:r>
+        <w:rPr>
+          <w:rFonts w:cstheme="minorHAnsi"/>
+        </w:rPr>
+        <w:t xml:space="preserve"> », il faut savoir jusqu’à combien de </w:t>
+      </w:r>
+      <w:r>
+        <w:rPr>
+          <w:rFonts w:cstheme="minorHAnsi"/>
+        </w:rPr>
+        <w:t>nom</w:t>
+      </w:r>
+      <w:r>
+        <w:rPr>
+          <w:rFonts w:cstheme="minorHAnsi"/>
+        </w:rPr>
+        <w:t>s</w:t>
+      </w:r>
+      <w:r>
+        <w:rPr>
+          <w:rFonts w:cstheme="minorHAnsi"/>
+        </w:rPr>
+        <w:t xml:space="preserve"> propre</w:t>
+      </w:r>
+      <w:r>
+        <w:rPr>
+          <w:rFonts w:cstheme="minorHAnsi"/>
+        </w:rPr>
+        <w:t>s</w:t>
+      </w:r>
+      <w:r>
+        <w:rPr>
+          <w:rFonts w:cstheme="minorHAnsi"/>
+        </w:rPr>
+        <w:t xml:space="preserve"> enregistré</w:t>
+      </w:r>
+      <w:r>
+        <w:rPr>
+          <w:rFonts w:cstheme="minorHAnsi"/>
+        </w:rPr>
+        <w:t xml:space="preserve">s, il faut prendre. De ce fait, il faut regrouper des noms propres proches, entre eux. Après avoir lu un nom propre, le programme compte la distance entre ce mot, le dernier </w:t>
+      </w:r>
+      <w:r>
+        <w:rPr>
+          <w:rFonts w:cstheme="minorHAnsi"/>
+        </w:rPr>
+        <w:t>nom propre</w:t>
+      </w:r>
+      <w:r>
+        <w:rPr>
+          <w:rFonts w:cstheme="minorHAnsi"/>
+        </w:rPr>
+        <w:t xml:space="preserve"> enregistré : s’ils sont assez proches, le mot est mis avec le </w:t>
+      </w:r>
+      <w:r>
+        <w:rPr>
+          <w:rFonts w:cstheme="minorHAnsi"/>
+        </w:rPr>
+        <w:t>dernier</w:t>
+      </w:r>
+      <w:r>
+        <w:rPr>
+          <w:rFonts w:cstheme="minorHAnsi"/>
+        </w:rPr>
+        <w:t xml:space="preserve"> </w:t>
+      </w:r>
+      <w:r>
+        <w:rPr>
+          <w:rFonts w:cstheme="minorHAnsi"/>
+        </w:rPr>
+        <w:t xml:space="preserve">nom propre </w:t>
+      </w:r>
+      <w:r>
+        <w:rPr>
+          <w:rFonts w:cstheme="minorHAnsi"/>
+        </w:rPr>
+        <w:t>enregistré (</w:t>
+      </w:r>
+      <w:r>
+        <w:rPr>
+          <w:rFonts w:cstheme="minorHAnsi"/>
+        </w:rPr>
+        <w:t xml:space="preserve">dans une liste) ; sinon, </w:t>
+      </w:r>
+      <w:r>
+        <w:rPr>
+          <w:rFonts w:cstheme="minorHAnsi"/>
+        </w:rPr>
+        <w:t>le programme</w:t>
+      </w:r>
+      <w:r>
+        <w:rPr>
+          <w:rFonts w:cstheme="minorHAnsi"/>
+        </w:rPr>
+        <w:t xml:space="preserve"> met ce mot dans un nouveau groupe (en créant une nouvelle liste). À noter qu’en absence d’une virgule ou de « and », le programme rallonge artificiellement la distance afin d’éviter tout confusion</w:t>
+      </w:r>
+      <w:r>
+        <w:rPr>
+          <w:rFonts w:cstheme="minorHAnsi"/>
+        </w:rPr>
+        <w:t xml:space="preserve"> : un point provoque la séparation de deux groupes de noms propres entre eux. </w:t>
+      </w:r>
+    </w:p>
+    <w:p>
+      <w:pPr>
+        <w:ind w:firstLine="0"/>
+        <w:rPr>
+          <w:rFonts w:cstheme="minorHAnsi"/>
+        </w:rPr>
+      </w:pPr>
+      <w:r>
+        <w:rPr>
+          <w:rFonts w:cstheme="minorHAnsi"/>
+        </w:rPr>
+        <w:t xml:space="preserve">Par ailleurs, tout ce qui se trouve entre les </w:t>
+      </w:r>
+      <w:r>
+        <w:rPr>
+          <w:rFonts w:cstheme="minorHAnsi"/>
+        </w:rPr>
+        <w:t>noms propres</w:t>
+      </w:r>
+      <w:r>
+        <w:rPr>
+          <w:rFonts w:cstheme="minorHAnsi"/>
+        </w:rPr>
+        <w:t xml:space="preserve"> est ignoré : on sait que sur un mot en relation avec le meurtre, l’énumération de </w:t>
+      </w:r>
+      <w:r>
+        <w:rPr>
+          <w:rFonts w:cstheme="minorHAnsi"/>
+        </w:rPr>
+        <w:t>noms propres</w:t>
+      </w:r>
+      <w:r>
+        <w:rPr>
+          <w:rFonts w:cstheme="minorHAnsi"/>
+        </w:rPr>
+        <w:t xml:space="preserve"> est logiquement terminée et le programme force donc une nouvelle séparation avec les prochains qu’il va rencontrer.</w:t>
+      </w:r>
+    </w:p>
+    <w:p>
+      <w:pPr>
+        <w:ind w:firstLine="0"/>
+        <w:rPr>
+          <w:rFonts w:cstheme="minorHAnsi"/>
+        </w:rPr>
+      </w:pPr>
+      <w:r>
+        <w:rPr>
+          <w:rFonts w:cstheme="minorHAnsi"/>
+        </w:rPr>
+        <w:t>En conséquent, la liste qui va contenir tous les mots du texte est une liste de liste : les noms propres proches entre eux sont regroupés dans une liste ; afin de rendre la lecture de cette liste plus fluide, tous les mots (incluent les noms propres isolés), seront mis dans une liste (qui contien</w:t>
+      </w:r>
+      <w:bookmarkStart w:id="7" w:name="_GoBack"/>
       <w:bookmarkEnd w:id="7"/>
-    </w:p>
-    <w:p>
-      <w:pPr>
-        <w:rPr>
-          <w:rFonts w:cstheme="minorHAnsi"/>
-        </w:rPr>
-      </w:pPr>
+      <w:r>
+        <w:rPr>
+          <w:rFonts w:cstheme="minorHAnsi"/>
+        </w:rPr>
+        <w:t>t qu’un seul élément). De ce fait, une fois ce regroupement terminé, il suffit de lire cette liste, d’identifier que le mot en relation avec le meurtre, puis déduire avec ce qui suit, quel(s) noms propres y est/sont associés (et donc les mettre dans une liste qui contient logiquement les noms des victimes du tueur). À noter que le nom du tueur sera ignoré pour des raisons évidentes…</w:t>
+      </w:r>
     </w:p>
     <w:sectPr>
       <w:footerReference w:type="default" r:id="rId9"/>
@@ -1767,10 +2135,11 @@
         <w:docPartUnique/>
       </w:docPartObj>
     </w:sdtPr>
+    <w:sdtEndPr/>
     <w:sdtContent>
       <w:p>
         <w:pPr>
-          <w:pStyle w:val="Footer"/>
+          <w:pStyle w:val="Pieddepage"/>
           <w:jc w:val="center"/>
         </w:pPr>
         <w:r>
@@ -1793,7 +2162,7 @@
   </w:sdt>
   <w:p>
     <w:pPr>
-      <w:pStyle w:val="Footer"/>
+      <w:pStyle w:val="Pieddepage"/>
     </w:pPr>
   </w:p>
 </w:ftr>
@@ -1833,7 +2202,7 @@
     <w:lvl w:ilvl="0" w:tplc="685AC3CC">
       <w:start w:val="1"/>
       <w:numFmt w:val="upperRoman"/>
-      <w:pStyle w:val="Heading1"/>
+      <w:pStyle w:val="Titre1"/>
       <w:lvlText w:val="%1."/>
       <w:lvlJc w:val="right"/>
       <w:pPr>
@@ -2120,7 +2489,7 @@
       </w:pPr>
     </w:pPrDefault>
   </w:docDefaults>
-  <w:latentStyles w:defLockedState="0" w:defUIPriority="99" w:defSemiHidden="0" w:defUnhideWhenUsed="0" w:defQFormat="0" w:count="376">
+  <w:latentStyles w:defLockedState="0" w:defUIPriority="99" w:defSemiHidden="0" w:defUnhideWhenUsed="0" w:defQFormat="0" w:count="375">
     <w:lsdException w:name="Normal" w:uiPriority="0" w:qFormat="1"/>
     <w:lsdException w:name="heading 1" w:uiPriority="9" w:qFormat="1"/>
     <w:lsdException w:name="heading 2" w:semiHidden="1" w:uiPriority="9" w:unhideWhenUsed="1" w:qFormat="1"/>
@@ -2496,7 +2865,6 @@
     <w:lsdException w:name="Smart Hyperlink" w:semiHidden="1" w:unhideWhenUsed="1"/>
     <w:lsdException w:name="Hashtag" w:semiHidden="1" w:unhideWhenUsed="1"/>
     <w:lsdException w:name="Unresolved Mention" w:semiHidden="1" w:unhideWhenUsed="1"/>
-    <w:lsdException w:name="Smart Link" w:semiHidden="1" w:unhideWhenUsed="1"/>
   </w:latentStyles>
   <w:style w:type="paragraph" w:default="1" w:styleId="Normal">
     <w:name w:val="Normal"/>
@@ -2506,11 +2874,11 @@
       <w:ind w:firstLine="57"/>
     </w:pPr>
   </w:style>
-  <w:style w:type="paragraph" w:styleId="Heading1">
+  <w:style w:type="paragraph" w:styleId="Titre1">
     <w:name w:val="heading 1"/>
     <w:basedOn w:val="Normal"/>
     <w:next w:val="Normal"/>
-    <w:link w:val="Heading1Char"/>
+    <w:link w:val="Titre1Car"/>
     <w:uiPriority w:val="9"/>
     <w:qFormat/>
     <w:rsid w:val="00FA3FD9"/>
@@ -2530,11 +2898,11 @@
       <w:szCs w:val="32"/>
     </w:rPr>
   </w:style>
-  <w:style w:type="paragraph" w:styleId="Heading2">
+  <w:style w:type="paragraph" w:styleId="Titre2">
     <w:name w:val="heading 2"/>
     <w:basedOn w:val="Normal"/>
     <w:next w:val="Normal"/>
-    <w:link w:val="Heading2Char"/>
+    <w:link w:val="Titre2Car"/>
     <w:uiPriority w:val="9"/>
     <w:unhideWhenUsed/>
     <w:qFormat/>
@@ -2553,13 +2921,13 @@
       <w:szCs w:val="26"/>
     </w:rPr>
   </w:style>
-  <w:style w:type="character" w:default="1" w:styleId="DefaultParagraphFont">
+  <w:style w:type="character" w:default="1" w:styleId="Policepardfaut">
     <w:name w:val="Default Paragraph Font"/>
     <w:uiPriority w:val="1"/>
     <w:semiHidden/>
     <w:unhideWhenUsed/>
   </w:style>
-  <w:style w:type="table" w:default="1" w:styleId="TableNormal">
+  <w:style w:type="table" w:default="1" w:styleId="TableauNormal">
     <w:name w:val="Normal Table"/>
     <w:uiPriority w:val="99"/>
     <w:semiHidden/>
@@ -2574,17 +2942,17 @@
       </w:tblCellMar>
     </w:tblPr>
   </w:style>
-  <w:style w:type="numbering" w:default="1" w:styleId="NoList">
+  <w:style w:type="numbering" w:default="1" w:styleId="Aucuneliste">
     <w:name w:val="No List"/>
     <w:uiPriority w:val="99"/>
     <w:semiHidden/>
     <w:unhideWhenUsed/>
   </w:style>
-  <w:style w:type="paragraph" w:styleId="Title">
+  <w:style w:type="paragraph" w:styleId="Titre">
     <w:name w:val="Title"/>
     <w:basedOn w:val="Normal"/>
     <w:next w:val="Normal"/>
-    <w:link w:val="TitleChar"/>
+    <w:link w:val="TitreCar"/>
     <w:uiPriority w:val="10"/>
     <w:qFormat/>
     <w:rsid w:val="00FA3FD9"/>
@@ -2601,10 +2969,10 @@
       <w:szCs w:val="56"/>
     </w:rPr>
   </w:style>
-  <w:style w:type="character" w:customStyle="1" w:styleId="TitleChar">
-    <w:name w:val="Title Char"/>
-    <w:basedOn w:val="DefaultParagraphFont"/>
-    <w:link w:val="Title"/>
+  <w:style w:type="character" w:customStyle="1" w:styleId="TitreCar">
+    <w:name w:val="Titre Car"/>
+    <w:basedOn w:val="Policepardfaut"/>
+    <w:link w:val="Titre"/>
     <w:uiPriority w:val="10"/>
     <w:rsid w:val="00FA3FD9"/>
     <w:rPr>
@@ -2615,11 +2983,11 @@
       <w:szCs w:val="56"/>
     </w:rPr>
   </w:style>
-  <w:style w:type="paragraph" w:styleId="Subtitle">
+  <w:style w:type="paragraph" w:styleId="Sous-titre">
     <w:name w:val="Subtitle"/>
     <w:basedOn w:val="Normal"/>
     <w:next w:val="Normal"/>
-    <w:link w:val="SubtitleChar"/>
+    <w:link w:val="Sous-titreCar"/>
     <w:uiPriority w:val="11"/>
     <w:qFormat/>
     <w:rsid w:val="00FA3FD9"/>
@@ -2627,6 +2995,7 @@
       <w:numPr>
         <w:ilvl w:val="1"/>
       </w:numPr>
+      <w:ind w:firstLine="57"/>
       <w:jc w:val="right"/>
     </w:pPr>
     <w:rPr>
@@ -2634,10 +3003,10 @@
       <w:spacing w:val="15"/>
     </w:rPr>
   </w:style>
-  <w:style w:type="character" w:customStyle="1" w:styleId="SubtitleChar">
-    <w:name w:val="Subtitle Char"/>
-    <w:basedOn w:val="DefaultParagraphFont"/>
-    <w:link w:val="Subtitle"/>
+  <w:style w:type="character" w:customStyle="1" w:styleId="Sous-titreCar">
+    <w:name w:val="Sous-titre Car"/>
+    <w:basedOn w:val="Policepardfaut"/>
+    <w:link w:val="Sous-titre"/>
     <w:uiPriority w:val="11"/>
     <w:rsid w:val="00FA3FD9"/>
     <w:rPr>
@@ -2645,10 +3014,10 @@
       <w:spacing w:val="15"/>
     </w:rPr>
   </w:style>
-  <w:style w:type="character" w:customStyle="1" w:styleId="Heading1Char">
-    <w:name w:val="Heading 1 Char"/>
-    <w:basedOn w:val="DefaultParagraphFont"/>
-    <w:link w:val="Heading1"/>
+  <w:style w:type="character" w:customStyle="1" w:styleId="Titre1Car">
+    <w:name w:val="Titre 1 Car"/>
+    <w:basedOn w:val="Policepardfaut"/>
+    <w:link w:val="Titre1"/>
     <w:uiPriority w:val="9"/>
     <w:rsid w:val="00FA3FD9"/>
     <w:rPr>
@@ -2658,9 +3027,9 @@
       <w:szCs w:val="32"/>
     </w:rPr>
   </w:style>
-  <w:style w:type="paragraph" w:styleId="TOCHeading">
+  <w:style w:type="paragraph" w:styleId="En-ttedetabledesmatires">
     <w:name w:val="TOC Heading"/>
-    <w:basedOn w:val="Heading1"/>
+    <w:basedOn w:val="Titre1"/>
     <w:next w:val="Normal"/>
     <w:uiPriority w:val="39"/>
     <w:unhideWhenUsed/>
@@ -2673,7 +3042,7 @@
       <w:lang w:val="en-US" w:eastAsia="en-US"/>
     </w:rPr>
   </w:style>
-  <w:style w:type="paragraph" w:styleId="TOC2">
+  <w:style w:type="paragraph" w:styleId="TM2">
     <w:name w:val="toc 2"/>
     <w:basedOn w:val="Normal"/>
     <w:next w:val="Normal"/>
@@ -2690,7 +3059,7 @@
       <w:lang w:val="en-US" w:eastAsia="en-US"/>
     </w:rPr>
   </w:style>
-  <w:style w:type="paragraph" w:styleId="TOC1">
+  <w:style w:type="paragraph" w:styleId="TM1">
     <w:name w:val="toc 1"/>
     <w:basedOn w:val="Normal"/>
     <w:next w:val="Normal"/>
@@ -2706,7 +3075,7 @@
       <w:lang w:val="en-US" w:eastAsia="en-US"/>
     </w:rPr>
   </w:style>
-  <w:style w:type="paragraph" w:styleId="TOC3">
+  <w:style w:type="paragraph" w:styleId="TM3">
     <w:name w:val="toc 3"/>
     <w:basedOn w:val="Normal"/>
     <w:next w:val="Normal"/>
@@ -2723,7 +3092,7 @@
       <w:lang w:val="en-US" w:eastAsia="en-US"/>
     </w:rPr>
   </w:style>
-  <w:style w:type="paragraph" w:styleId="NoSpacing">
+  <w:style w:type="paragraph" w:styleId="Sansinterligne">
     <w:name w:val="No Spacing"/>
     <w:uiPriority w:val="1"/>
     <w:qFormat/>
@@ -2732,9 +3101,9 @@
       <w:spacing w:after="0" w:line="240" w:lineRule="auto"/>
     </w:pPr>
   </w:style>
-  <w:style w:type="character" w:styleId="Hyperlink">
+  <w:style w:type="character" w:styleId="Lienhypertexte">
     <w:name w:val="Hyperlink"/>
-    <w:basedOn w:val="DefaultParagraphFont"/>
+    <w:basedOn w:val="Policepardfaut"/>
     <w:uiPriority w:val="99"/>
     <w:unhideWhenUsed/>
     <w:rsid w:val="00FA3FD9"/>
@@ -2743,10 +3112,10 @@
       <w:u w:val="single"/>
     </w:rPr>
   </w:style>
-  <w:style w:type="paragraph" w:styleId="Header">
+  <w:style w:type="paragraph" w:styleId="En-tte">
     <w:name w:val="header"/>
     <w:basedOn w:val="Normal"/>
-    <w:link w:val="HeaderChar"/>
+    <w:link w:val="En-tteCar"/>
     <w:uiPriority w:val="99"/>
     <w:unhideWhenUsed/>
     <w:rsid w:val="00FA3FD9"/>
@@ -2758,17 +3127,17 @@
       <w:spacing w:after="0" w:line="240" w:lineRule="auto"/>
     </w:pPr>
   </w:style>
-  <w:style w:type="character" w:customStyle="1" w:styleId="HeaderChar">
-    <w:name w:val="Header Char"/>
-    <w:basedOn w:val="DefaultParagraphFont"/>
-    <w:link w:val="Header"/>
+  <w:style w:type="character" w:customStyle="1" w:styleId="En-tteCar">
+    <w:name w:val="En-tête Car"/>
+    <w:basedOn w:val="Policepardfaut"/>
+    <w:link w:val="En-tte"/>
     <w:uiPriority w:val="99"/>
     <w:rsid w:val="00FA3FD9"/>
   </w:style>
-  <w:style w:type="paragraph" w:styleId="Footer">
+  <w:style w:type="paragraph" w:styleId="Pieddepage">
     <w:name w:val="footer"/>
     <w:basedOn w:val="Normal"/>
-    <w:link w:val="FooterChar"/>
+    <w:link w:val="PieddepageCar"/>
     <w:uiPriority w:val="99"/>
     <w:unhideWhenUsed/>
     <w:rsid w:val="00FA3FD9"/>
@@ -2780,17 +3149,17 @@
       <w:spacing w:after="0" w:line="240" w:lineRule="auto"/>
     </w:pPr>
   </w:style>
-  <w:style w:type="character" w:customStyle="1" w:styleId="FooterChar">
-    <w:name w:val="Footer Char"/>
-    <w:basedOn w:val="DefaultParagraphFont"/>
-    <w:link w:val="Footer"/>
+  <w:style w:type="character" w:customStyle="1" w:styleId="PieddepageCar">
+    <w:name w:val="Pied de page Car"/>
+    <w:basedOn w:val="Policepardfaut"/>
+    <w:link w:val="Pieddepage"/>
     <w:uiPriority w:val="99"/>
     <w:rsid w:val="00FA3FD9"/>
   </w:style>
-  <w:style w:type="character" w:customStyle="1" w:styleId="Heading2Char">
-    <w:name w:val="Heading 2 Char"/>
-    <w:basedOn w:val="DefaultParagraphFont"/>
-    <w:link w:val="Heading2"/>
+  <w:style w:type="character" w:customStyle="1" w:styleId="Titre2Car">
+    <w:name w:val="Titre 2 Car"/>
+    <w:basedOn w:val="Policepardfaut"/>
+    <w:link w:val="Titre2"/>
     <w:uiPriority w:val="9"/>
     <w:rsid w:val="002F501C"/>
     <w:rPr>
@@ -2800,7 +3169,7 @@
       <w:szCs w:val="26"/>
     </w:rPr>
   </w:style>
-  <w:style w:type="paragraph" w:styleId="Caption">
+  <w:style w:type="paragraph" w:styleId="Lgende">
     <w:name w:val="caption"/>
     <w:basedOn w:val="Normal"/>
     <w:next w:val="Normal"/>
@@ -3122,7 +3491,7 @@
 </file>
 
 <file path=customXml/itemProps1.xml><?xml version="1.0" encoding="utf-8"?>
-<ds:datastoreItem xmlns:ds="http://schemas.openxmlformats.org/officeDocument/2006/customXml" ds:itemID="{2B57DD37-EA3C-4C08-A119-46196D56D0A7}">
+<ds:datastoreItem xmlns:ds="http://schemas.openxmlformats.org/officeDocument/2006/customXml" ds:itemID="{B05811DC-17C3-3647-8A79-E95E7D3695FE}">
   <ds:schemaRefs>
     <ds:schemaRef ds:uri="http://schemas.openxmlformats.org/officeDocument/2006/bibliography"/>
   </ds:schemaRefs>

</xml_diff>